<commit_message>
doc para envio da Gabi
</commit_message>
<xml_diff>
--- a/Eduardo Nivinski GS2.docx
+++ b/Eduardo Nivinski GS2.docx
@@ -13029,11 +13029,13 @@
         <w:t xml:space="preserve"> </w:t>
       </w:r>
       <w:commentRangeStart w:id="650"/>
+      <w:commentRangeStart w:id="651"/>
+      <w:commentRangeStart w:id="652"/>
       <w:r>
         <w:rPr>
           <w:b/>
           <w:lang w:val="en-US"/>
-          <w:rPrChange w:id="651" w:author="Gabriela Scur Almudi" w:date="2022-05-19T10:13:00Z">
+          <w:rPrChange w:id="653" w:author="Gabriela Scur Almudi" w:date="2022-05-19T10:13:00Z">
             <w:rPr>
               <w:b/>
             </w:rPr>
@@ -13048,12 +13050,26 @@
         </w:rPr>
         <w:commentReference w:id="650"/>
       </w:r>
+      <w:commentRangeEnd w:id="651"/>
+      <w:r>
+        <w:rPr>
+          <w:rStyle w:val="Refdecomentrio"/>
+        </w:rPr>
+        <w:commentReference w:id="651"/>
+      </w:r>
+      <w:commentRangeEnd w:id="652"/>
+      <w:r>
+        <w:rPr>
+          <w:rStyle w:val="Refdecomentrio"/>
+        </w:rPr>
+        <w:commentReference w:id="652"/>
+      </w:r>
     </w:p>
     <w:p>
       <w:pPr>
         <w:spacing w:line="360" w:lineRule="auto"/>
         <w:rPr>
-          <w:ins w:id="652" w:author="eduardo" w:date="2022-05-20T16:48:00Z"/>
+          <w:ins w:id="654" w:author="eduardo" w:date="2022-05-20T16:48:00Z"/>
           <w:lang w:val="en-US"/>
         </w:rPr>
       </w:pPr>
@@ -13064,30 +13080,278 @@
         <w:rPr>
           <w:color w:val="FF0000"/>
           <w:lang w:val="en-US"/>
-          <w:rPrChange w:id="653" w:author="Gabriela Scur Almudi" w:date="2022-05-19T10:13:00Z">
+          <w:rPrChange w:id="655" w:author="Gabriela Scur Almudi" w:date="2022-05-19T10:13:00Z">
             <w:rPr>
               <w:color w:val="FF0000"/>
             </w:rPr>
           </w:rPrChange>
         </w:rPr>
       </w:pPr>
-      <w:del w:id="654" w:author="eduardo" w:date="2022-05-20T16:04:00Z">
+      <w:del w:id="656" w:author="eduardo" w:date="2022-05-20T16:04:00Z">
         <w:r>
           <w:rPr>
             <w:lang w:val="en-US"/>
-            <w:rPrChange w:id="655" w:author="Gabriela Scur Almudi" w:date="2022-05-19T10:13:00Z">
+            <w:rPrChange w:id="657" w:author="Gabriela Scur Almudi" w:date="2022-05-19T10:13:00Z">
               <w:rPr/>
             </w:rPrChange>
           </w:rPr>
           <w:delText>None = Null = NA</w:delText>
         </w:r>
       </w:del>
-      <w:ins w:id="656" w:author="eduardo" w:date="2022-05-20T16:04:00Z">
+      <w:proofErr w:type="spellStart"/>
+      <w:ins w:id="658" w:author="eduardo" w:date="2022-05-20T16:53:00Z">
         <w:r>
           <w:rPr>
             <w:lang w:val="en-US"/>
           </w:rPr>
-          <w:t xml:space="preserve">Dados </w:t>
+          <w:t>Acesso</w:t>
+        </w:r>
+        <w:proofErr w:type="spellEnd"/>
+        <w:r>
+          <w:rPr>
+            <w:lang w:val="en-US"/>
+          </w:rPr>
+          <w:t xml:space="preserve"> </w:t>
+        </w:r>
+      </w:ins>
+      <w:ins w:id="659" w:author="eduardo" w:date="2022-05-20T16:54:00Z">
+        <w:r>
+          <w:rPr>
+            <w:lang w:val="en-US"/>
+          </w:rPr>
+          <w:t xml:space="preserve">à </w:t>
+        </w:r>
+        <w:proofErr w:type="spellStart"/>
+        <w:r>
+          <w:rPr>
+            <w:lang w:val="en-US"/>
+          </w:rPr>
+          <w:t>construção</w:t>
+        </w:r>
+        <w:proofErr w:type="spellEnd"/>
+        <w:r>
+          <w:rPr>
+            <w:lang w:val="en-US"/>
+          </w:rPr>
+          <w:t xml:space="preserve"> </w:t>
+        </w:r>
+        <w:proofErr w:type="spellStart"/>
+        <w:r>
+          <w:rPr>
+            <w:lang w:val="en-US"/>
+          </w:rPr>
+          <w:t>geral</w:t>
+        </w:r>
+        <w:proofErr w:type="spellEnd"/>
+        <w:r>
+          <w:rPr>
+            <w:lang w:val="en-US"/>
+          </w:rPr>
+          <w:t xml:space="preserve"> do </w:t>
+        </w:r>
+        <w:proofErr w:type="spellStart"/>
+        <w:r>
+          <w:rPr>
+            <w:lang w:val="en-US"/>
+          </w:rPr>
+          <w:t>projeto</w:t>
+        </w:r>
+        <w:proofErr w:type="spellEnd"/>
+        <w:r>
+          <w:rPr>
+            <w:lang w:val="en-US"/>
+          </w:rPr>
+          <w:t xml:space="preserve"> com </w:t>
+        </w:r>
+        <w:proofErr w:type="spellStart"/>
+        <w:r>
+          <w:rPr>
+            <w:lang w:val="en-US"/>
+          </w:rPr>
+          <w:t>detalhes</w:t>
+        </w:r>
+        <w:proofErr w:type="spellEnd"/>
+        <w:r>
+          <w:rPr>
+            <w:lang w:val="en-US"/>
+          </w:rPr>
+          <w:t xml:space="preserve"> de </w:t>
+        </w:r>
+        <w:proofErr w:type="spellStart"/>
+        <w:r>
+          <w:rPr>
+            <w:lang w:val="en-US"/>
+          </w:rPr>
+          <w:t>anal</w:t>
+        </w:r>
+      </w:ins>
+      <w:ins w:id="660" w:author="eduardo" w:date="2022-05-20T16:55:00Z">
+        <w:r>
+          <w:rPr>
+            <w:lang w:val="en-US"/>
+          </w:rPr>
+          <w:t>i</w:t>
+        </w:r>
+      </w:ins>
+      <w:ins w:id="661" w:author="eduardo" w:date="2022-05-20T16:54:00Z">
+        <w:r>
+          <w:rPr>
+            <w:lang w:val="en-US"/>
+          </w:rPr>
+          <w:t>ses</w:t>
+        </w:r>
+        <w:proofErr w:type="spellEnd"/>
+        <w:r>
+          <w:rPr>
+            <w:lang w:val="en-US"/>
+          </w:rPr>
+          <w:t xml:space="preserve">, </w:t>
+        </w:r>
+        <w:proofErr w:type="spellStart"/>
+        <w:r>
+          <w:rPr>
+            <w:lang w:val="en-US"/>
+          </w:rPr>
+          <w:t>m</w:t>
+        </w:r>
+      </w:ins>
+      <w:ins w:id="662" w:author="eduardo" w:date="2022-05-20T16:55:00Z">
+        <w:r>
+          <w:rPr>
+            <w:lang w:val="en-US"/>
+          </w:rPr>
+          <w:t>étodos</w:t>
+        </w:r>
+        <w:proofErr w:type="spellEnd"/>
+        <w:r>
+          <w:rPr>
+            <w:lang w:val="en-US"/>
+          </w:rPr>
+          <w:t xml:space="preserve">, </w:t>
+        </w:r>
+        <w:proofErr w:type="spellStart"/>
+        <w:r>
+          <w:rPr>
+            <w:lang w:val="en-US"/>
+          </w:rPr>
+          <w:t>construção</w:t>
+        </w:r>
+        <w:proofErr w:type="spellEnd"/>
+        <w:r>
+          <w:rPr>
+            <w:lang w:val="en-US"/>
+          </w:rPr>
+          <w:t xml:space="preserve"> de </w:t>
+        </w:r>
+        <w:proofErr w:type="spellStart"/>
+        <w:r>
+          <w:rPr>
+            <w:lang w:val="en-US"/>
+          </w:rPr>
+          <w:t>bancos</w:t>
+        </w:r>
+        <w:proofErr w:type="spellEnd"/>
+        <w:r>
+          <w:rPr>
+            <w:lang w:val="en-US"/>
+          </w:rPr>
+          <w:t xml:space="preserve"> de dados e </w:t>
+        </w:r>
+        <w:proofErr w:type="spellStart"/>
+        <w:r>
+          <w:rPr>
+            <w:lang w:val="en-US"/>
+          </w:rPr>
+          <w:t>passo</w:t>
+        </w:r>
+        <w:proofErr w:type="spellEnd"/>
+        <w:r>
+          <w:rPr>
+            <w:lang w:val="en-US"/>
+          </w:rPr>
+          <w:t xml:space="preserve"> a </w:t>
+        </w:r>
+        <w:proofErr w:type="spellStart"/>
+        <w:r>
+          <w:rPr>
+            <w:lang w:val="en-US"/>
+          </w:rPr>
+          <w:t>passo</w:t>
+        </w:r>
+        <w:proofErr w:type="spellEnd"/>
+        <w:r>
+          <w:rPr>
+            <w:lang w:val="en-US"/>
+          </w:rPr>
+          <w:t xml:space="preserve"> do TCC </w:t>
+        </w:r>
+        <w:proofErr w:type="spellStart"/>
+        <w:r>
+          <w:rPr>
+            <w:lang w:val="en-US"/>
+          </w:rPr>
+          <w:t>estão</w:t>
+        </w:r>
+        <w:proofErr w:type="spellEnd"/>
+        <w:r>
+          <w:rPr>
+            <w:lang w:val="en-US"/>
+          </w:rPr>
+          <w:t xml:space="preserve"> </w:t>
+        </w:r>
+        <w:proofErr w:type="spellStart"/>
+        <w:r>
+          <w:rPr>
+            <w:lang w:val="en-US"/>
+          </w:rPr>
+          <w:t>disponíveis</w:t>
+        </w:r>
+        <w:proofErr w:type="spellEnd"/>
+        <w:r>
+          <w:rPr>
+            <w:lang w:val="en-US"/>
+          </w:rPr>
+          <w:t xml:space="preserve"> no </w:t>
+        </w:r>
+        <w:proofErr w:type="spellStart"/>
+        <w:r>
+          <w:rPr>
+            <w:lang w:val="en-US"/>
+          </w:rPr>
+          <w:t>seguinte</w:t>
+        </w:r>
+        <w:proofErr w:type="spellEnd"/>
+        <w:r>
+          <w:rPr>
+            <w:lang w:val="en-US"/>
+          </w:rPr>
+          <w:t xml:space="preserve"> link: </w:t>
+        </w:r>
+      </w:ins>
+      <w:ins w:id="663" w:author="eduardo" w:date="2022-05-20T16:58:00Z">
+        <w:r>
+          <w:rPr>
+            <w:lang w:val="en-US"/>
+          </w:rPr>
+          <w:t>&lt;</w:t>
+        </w:r>
+        <w:r>
+          <w:rPr>
+            <w:lang w:val="en-US"/>
+          </w:rPr>
+          <w:t>https://github.com/EduNivinski/TCC</w:t>
+        </w:r>
+        <w:r>
+          <w:rPr>
+            <w:lang w:val="en-US"/>
+          </w:rPr>
+          <w:t>_dc_usp_esalq</w:t>
+        </w:r>
+        <w:r>
+          <w:rPr>
+            <w:lang w:val="en-US"/>
+          </w:rPr>
+          <w:t>&gt;</w:t>
         </w:r>
       </w:ins>
     </w:p>
@@ -14216,6 +14480,72 @@
       <w:proofErr w:type="spellEnd"/>
       <w:r>
         <w:t xml:space="preserve"> ou algo nesse sentido? </w:t>
+      </w:r>
+    </w:p>
+  </w:comment>
+  <w:comment w:id="651" w:author="eduardo" w:date="2022-05-20T16:52:00Z" w:initials="e">
+    <w:p>
+      <w:pPr>
+        <w:pStyle w:val="Textodecomentrio"/>
+      </w:pPr>
+      <w:r>
+        <w:rPr>
+          <w:rStyle w:val="Refdecomentrio"/>
+        </w:rPr>
+        <w:annotationRef/>
+      </w:r>
+      <w:r>
+        <w:t xml:space="preserve"> </w:t>
+      </w:r>
+    </w:p>
+  </w:comment>
+  <w:comment w:id="652" w:author="eduardo" w:date="2022-05-20T16:52:00Z" w:initials="e">
+    <w:p>
+      <w:pPr>
+        <w:pStyle w:val="Textodecomentrio"/>
+      </w:pPr>
+      <w:r>
+        <w:rPr>
+          <w:rStyle w:val="Refdecomentrio"/>
+        </w:rPr>
+        <w:annotationRef/>
+      </w:r>
+      <w:r>
+        <w:t xml:space="preserve">Essas </w:t>
+      </w:r>
+      <w:proofErr w:type="spellStart"/>
+      <w:r>
+        <w:t>infos</w:t>
+      </w:r>
+      <w:proofErr w:type="spellEnd"/>
+      <w:r>
+        <w:t xml:space="preserve"> tem todas no GitHub, que foi onde organizei a pesquisa toda. Para ser sincero, preciso </w:t>
+      </w:r>
+      <w:proofErr w:type="spellStart"/>
+      <w:r>
+        <w:t>terminart</w:t>
+      </w:r>
+      <w:proofErr w:type="spellEnd"/>
+      <w:r>
+        <w:t xml:space="preserve"> de organizar a pasta, mas isso eu vou fazendo pós entrega do texto principal </w:t>
+      </w:r>
+      <w:r>
+        <w:rPr>
+          <mc:AlternateContent>
+            <mc:Choice Requires="w16se"/>
+            <mc:Fallback>
+              <w:rFonts w:ascii="Segoe UI Emoji" w:eastAsia="Segoe UI Emoji" w:hAnsi="Segoe UI Emoji" w:cs="Segoe UI Emoji"/>
+            </mc:Fallback>
+          </mc:AlternateContent>
+        </w:rPr>
+        <mc:AlternateContent>
+          <mc:Choice Requires="w16se">
+            <w16se:symEx w16se:font="Segoe UI Emoji" w16se:char="1F60A"/>
+          </mc:Choice>
+          <mc:Fallback>
+            <w:t>😊</w:t>
+          </mc:Fallback>
+        </mc:AlternateContent>
       </w:r>
     </w:p>
   </w:comment>
@@ -14259,6 +14589,8 @@
   <w15:commentEx w15:paraId="5AD2DFE1" w15:done="1"/>
   <w15:commentEx w15:paraId="18BDC7AD" w15:done="1"/>
   <w15:commentEx w15:paraId="26F5FB78" w15:done="0"/>
+  <w15:commentEx w15:paraId="2885E0FE" w15:paraIdParent="26F5FB78" w15:done="0"/>
+  <w15:commentEx w15:paraId="6B7BB766" w15:paraIdParent="26F5FB78" w15:done="0"/>
 </w15:commentsEx>
 </file>
 
@@ -14299,6 +14631,8 @@
   <w16cex:commentExtensible w16cex:durableId="26310ACB" w16cex:dateUtc="2022-05-19T14:40:00Z"/>
   <w16cex:commentExtensible w16cex:durableId="2630ACE3" w16cex:dateUtc="2022-05-19T14:47:00Z"/>
   <w16cex:commentExtensible w16cex:durableId="2630ACC5" w16cex:dateUtc="2022-05-19T14:47:00Z"/>
+  <w16cex:commentExtensible w16cex:durableId="263245B3" w16cex:dateUtc="2022-05-20T19:52:00Z"/>
+  <w16cex:commentExtensible w16cex:durableId="263245DD" w16cex:dateUtc="2022-05-20T19:52:00Z"/>
 </w16cex:commentsExtensible>
 </file>
 
@@ -14339,6 +14673,8 @@
   <w16cid:commentId w16cid:paraId="5AD2DFE1" w16cid:durableId="26310ACB"/>
   <w16cid:commentId w16cid:paraId="18BDC7AD" w16cid:durableId="2630ACE3"/>
   <w16cid:commentId w16cid:paraId="26F5FB78" w16cid:durableId="2630ACC5"/>
+  <w16cid:commentId w16cid:paraId="2885E0FE" w16cid:durableId="263245B3"/>
+  <w16cid:commentId w16cid:paraId="6B7BB766" w16cid:durableId="263245DD"/>
 </w16cid:commentsIds>
 </file>
 
@@ -15011,8 +15347,8 @@
         <w:szCs w:val="17"/>
       </w:rPr>
     </w:pPr>
-    <w:bookmarkStart w:id="657" w:name="_Hlk33913842"/>
-    <w:bookmarkStart w:id="658" w:name="_Hlk33913843"/>
+    <w:bookmarkStart w:id="664" w:name="_Hlk33913842"/>
+    <w:bookmarkStart w:id="665" w:name="_Hlk33913843"/>
     <w:r>
       <w:rPr>
         <w:noProof/>
@@ -15201,8 +15537,8 @@
       <w:tab/>
     </w:r>
   </w:p>
-  <w:bookmarkEnd w:id="657"/>
-  <w:bookmarkEnd w:id="658"/>
+  <w:bookmarkEnd w:id="664"/>
+  <w:bookmarkEnd w:id="665"/>
   <w:p>
     <w:pPr>
       <w:pStyle w:val="Cabealho"/>

</xml_diff>